<commit_message>
Added Remote Syncing to "Contributing to the Project on GitHub"
</commit_message>
<xml_diff>
--- a/Help Guides/Contributing to the Project on GitHub.docx
+++ b/Help Guides/Contributing to the Project on GitHub.docx
@@ -40,13 +40,6 @@
     </w:p>
     <w:p>
       <w:pPr>
-        <w:rPr>
-          <w:lang w:val="en-GB"/>
-        </w:rPr>
-      </w:pPr>
-    </w:p>
-    <w:p>
-      <w:pPr>
         <w:pStyle w:val="Heading1"/>
         <w:rPr>
           <w:lang w:val="en-GB"/>
@@ -79,13 +72,6 @@
           <w:lang w:val="en-GB"/>
         </w:rPr>
       </w:pPr>
-    </w:p>
-    <w:p>
-      <w:pPr>
-        <w:rPr>
-          <w:lang w:val="en-GB"/>
-        </w:rPr>
-      </w:pPr>
       <w:r>
         <w:rPr>
           <w:lang w:val="en-GB"/>
@@ -121,13 +107,6 @@
     </w:p>
     <w:p>
       <w:pPr>
-        <w:rPr>
-          <w:lang w:val="en-GB"/>
-        </w:rPr>
-      </w:pPr>
-    </w:p>
-    <w:p>
-      <w:pPr>
         <w:pStyle w:val="Heading1"/>
         <w:rPr>
           <w:lang w:val="en-GB"/>
@@ -160,13 +139,6 @@
           <w:lang w:val="en-GB"/>
         </w:rPr>
       </w:pPr>
-    </w:p>
-    <w:p>
-      <w:pPr>
-        <w:rPr>
-          <w:lang w:val="en-GB"/>
-        </w:rPr>
-      </w:pPr>
       <w:r>
         <w:rPr>
           <w:lang w:val="en-GB"/>
@@ -195,13 +167,6 @@
     </w:p>
     <w:p>
       <w:pPr>
-        <w:rPr>
-          <w:lang w:val="en-GB"/>
-        </w:rPr>
-      </w:pPr>
-    </w:p>
-    <w:p>
-      <w:pPr>
         <w:pStyle w:val="Heading1"/>
         <w:rPr>
           <w:lang w:val="en-GB"/>
@@ -220,13 +185,6 @@
           <w:lang w:val="en-GB"/>
         </w:rPr>
       </w:pPr>
-    </w:p>
-    <w:p>
-      <w:pPr>
-        <w:rPr>
-          <w:lang w:val="en-GB"/>
-        </w:rPr>
-      </w:pPr>
       <w:r>
         <w:rPr>
           <w:lang w:val="en-GB"/>
@@ -236,13 +194,6 @@
     </w:p>
     <w:p>
       <w:pPr>
-        <w:rPr>
-          <w:lang w:val="en-GB"/>
-        </w:rPr>
-      </w:pPr>
-    </w:p>
-    <w:p>
-      <w:pPr>
         <w:pStyle w:val="Heading1"/>
         <w:rPr>
           <w:lang w:val="en-GB"/>
@@ -261,13 +212,6 @@
           <w:lang w:val="en-GB"/>
         </w:rPr>
       </w:pPr>
-    </w:p>
-    <w:p>
-      <w:pPr>
-        <w:rPr>
-          <w:lang w:val="en-GB"/>
-        </w:rPr>
-      </w:pPr>
       <w:r>
         <w:rPr>
           <w:lang w:val="en-GB"/>
@@ -300,6 +244,174 @@
         <w:rPr>
           <w:lang w:val="en-GB"/>
         </w:rPr>
+        <w:t>Create a remote to the Master Repository</w:t>
+      </w:r>
+    </w:p>
+    <w:p>
+      <w:pPr>
+        <w:rPr>
+          <w:lang w:val="en-GB"/>
+        </w:rPr>
+      </w:pPr>
+    </w:p>
+    <w:p>
+      <w:pPr>
+        <w:pStyle w:val="ListParagraph"/>
+        <w:numPr>
+          <w:ilvl w:val="0"/>
+          <w:numId w:val="2"/>
+        </w:numPr>
+      </w:pPr>
+      <w:r>
+        <w:t xml:space="preserve">Open your forked repo in </w:t>
+      </w:r>
+      <w:proofErr w:type="spellStart"/>
+      <w:r>
+        <w:t>SourceTree</w:t>
+      </w:r>
+      <w:proofErr w:type="spellEnd"/>
+      <w:r>
+        <w:t>.</w:t>
+      </w:r>
+    </w:p>
+    <w:p>
+      <w:pPr>
+        <w:pStyle w:val="ListParagraph"/>
+        <w:numPr>
+          <w:ilvl w:val="0"/>
+          <w:numId w:val="2"/>
+        </w:numPr>
+      </w:pPr>
+      <w:r>
+        <w:t xml:space="preserve">Select Repository </w:t>
+      </w:r>
+      <w:r>
+        <w:rPr>
+          <w:rFonts w:ascii="MS Gothic" w:eastAsia="MS Gothic" w:hAnsi="MS Gothic" w:cs="MS Gothic" w:hint="eastAsia"/>
+        </w:rPr>
+        <w:t>➫</w:t>
+      </w:r>
+      <w:r>
+        <w:rPr>
+          <w:rFonts w:ascii="Calibri" w:hAnsi="Calibri" w:cs="Calibri"/>
+        </w:rPr>
+        <w:t xml:space="preserve"> Repository Settings…</w:t>
+      </w:r>
+    </w:p>
+    <w:p>
+      <w:pPr>
+        <w:pStyle w:val="ListParagraph"/>
+        <w:numPr>
+          <w:ilvl w:val="0"/>
+          <w:numId w:val="2"/>
+        </w:numPr>
+      </w:pPr>
+      <w:r>
+        <w:t>In the Remotes pane, press Add.</w:t>
+      </w:r>
+    </w:p>
+    <w:p>
+      <w:pPr>
+        <w:pStyle w:val="ListParagraph"/>
+        <w:numPr>
+          <w:ilvl w:val="0"/>
+          <w:numId w:val="2"/>
+        </w:numPr>
+      </w:pPr>
+      <w:r>
+        <w:t>Enter any name you like (often upstream or master ) and the URL / path to the parent repo.</w:t>
+      </w:r>
+    </w:p>
+    <w:p>
+      <w:pPr>
+        <w:pStyle w:val="ListParagraph"/>
+        <w:numPr>
+          <w:ilvl w:val="0"/>
+          <w:numId w:val="2"/>
+        </w:numPr>
+        <w:rPr>
+          <w:lang w:val="en-GB"/>
+        </w:rPr>
+      </w:pPr>
+      <w:r>
+        <w:t>Press OK, then OK</w:t>
+      </w:r>
+    </w:p>
+    <w:p>
+      <w:pPr>
+        <w:pStyle w:val="Heading1"/>
+        <w:rPr>
+          <w:rFonts w:eastAsia="Times New Roman"/>
+          <w:lang w:eastAsia="en-IE"/>
+        </w:rPr>
+      </w:pPr>
+      <w:r>
+        <w:rPr>
+          <w:rFonts w:eastAsia="Times New Roman"/>
+          <w:lang w:eastAsia="en-IE"/>
+        </w:rPr>
+        <w:t>Pull from Master Repo</w:t>
+      </w:r>
+    </w:p>
+    <w:p>
+      <w:pPr>
+        <w:rPr>
+          <w:lang w:eastAsia="en-IE"/>
+        </w:rPr>
+      </w:pPr>
+      <w:r>
+        <w:rPr>
+          <w:lang w:eastAsia="en-IE"/>
+        </w:rPr>
+        <w:t xml:space="preserve">You may wish to push to update your personal </w:t>
+      </w:r>
+      <w:proofErr w:type="spellStart"/>
+      <w:r>
+        <w:rPr>
+          <w:lang w:eastAsia="en-IE"/>
+        </w:rPr>
+        <w:t>GitHub</w:t>
+      </w:r>
+      <w:proofErr w:type="spellEnd"/>
+    </w:p>
+    <w:p>
+      <w:pPr>
+        <w:pStyle w:val="Heading1"/>
+        <w:rPr>
+          <w:lang w:eastAsia="en-IE"/>
+        </w:rPr>
+      </w:pPr>
+      <w:r>
+        <w:rPr>
+          <w:lang w:eastAsia="en-IE"/>
+        </w:rPr>
+        <w:t>Work locally</w:t>
+      </w:r>
+    </w:p>
+    <w:p>
+      <w:pPr>
+        <w:rPr>
+          <w:lang w:eastAsia="en-IE"/>
+        </w:rPr>
+      </w:pPr>
+      <w:r>
+        <w:rPr>
+          <w:lang w:eastAsia="en-IE"/>
+        </w:rPr>
+        <w:t>Once finished close all editing applications.</w:t>
+      </w:r>
+    </w:p>
+    <w:p>
+      <w:pPr>
+        <w:pStyle w:val="Heading1"/>
+        <w:rPr>
+          <w:lang w:val="en-GB"/>
+        </w:rPr>
+      </w:pPr>
+      <w:r>
+        <w:rPr>
+          <w:lang w:val="en-GB"/>
+        </w:rPr>
         <w:t xml:space="preserve">Commit and push your changes to your own </w:t>
       </w:r>
       <w:proofErr w:type="spellStart"/>
@@ -319,13 +431,6 @@
     </w:p>
     <w:p>
       <w:pPr>
-        <w:rPr>
-          <w:lang w:val="en-GB"/>
-        </w:rPr>
-      </w:pPr>
-    </w:p>
-    <w:p>
-      <w:pPr>
         <w:pStyle w:val="Heading1"/>
         <w:rPr>
           <w:lang w:val="en-GB"/>
@@ -351,21 +456,6 @@
         </w:rPr>
         <w:t>, press create Pull Request</w:t>
       </w:r>
-    </w:p>
-    <w:p>
-      <w:pPr>
-        <w:rPr>
-          <w:lang w:val="en-GB"/>
-        </w:rPr>
-      </w:pPr>
-    </w:p>
-    <w:p>
-      <w:pPr>
-        <w:pStyle w:val="Heading1"/>
-        <w:rPr>
-          <w:lang w:val="en-GB"/>
-        </w:rPr>
-      </w:pPr>
     </w:p>
     <w:sectPr>
       <w:pgSz w:w="11906" w:h="16838"/>
@@ -375,6 +465,216 @@
     </w:sectPr>
   </w:body>
 </w:document>
+</file>
+
+<file path=word/numbering.xml><?xml version="1.0" encoding="utf-8"?>
+<w:numbering xmlns:ve="http://schemas.openxmlformats.org/markup-compatibility/2006" xmlns:o="urn:schemas-microsoft-com:office:office" xmlns:r="http://schemas.openxmlformats.org/officeDocument/2006/relationships" xmlns:m="http://schemas.openxmlformats.org/officeDocument/2006/math" xmlns:v="urn:schemas-microsoft-com:vml" xmlns:wp="http://schemas.openxmlformats.org/drawingml/2006/wordprocessingDrawing" xmlns:w10="urn:schemas-microsoft-com:office:word" xmlns:w="http://schemas.openxmlformats.org/wordprocessingml/2006/main" xmlns:wne="http://schemas.microsoft.com/office/word/2006/wordml">
+  <w:abstractNum w:abstractNumId="0">
+    <w:nsid w:val="3C9731D4"/>
+    <w:multiLevelType w:val="multilevel"/>
+    <w:tmpl w:val="637025E8"/>
+    <w:lvl w:ilvl="0">
+      <w:start w:val="1"/>
+      <w:numFmt w:val="decimal"/>
+      <w:lvlText w:val="%1."/>
+      <w:lvlJc w:val="left"/>
+      <w:pPr>
+        <w:tabs>
+          <w:tab w:val="num" w:pos="2520"/>
+        </w:tabs>
+        <w:ind w:left="2520" w:hanging="360"/>
+      </w:pPr>
+    </w:lvl>
+    <w:lvl w:ilvl="1" w:tentative="1">
+      <w:start w:val="1"/>
+      <w:numFmt w:val="decimal"/>
+      <w:lvlText w:val="%2."/>
+      <w:lvlJc w:val="left"/>
+      <w:pPr>
+        <w:tabs>
+          <w:tab w:val="num" w:pos="3240"/>
+        </w:tabs>
+        <w:ind w:left="3240" w:hanging="360"/>
+      </w:pPr>
+    </w:lvl>
+    <w:lvl w:ilvl="2" w:tentative="1">
+      <w:start w:val="1"/>
+      <w:numFmt w:val="decimal"/>
+      <w:lvlText w:val="%3."/>
+      <w:lvlJc w:val="left"/>
+      <w:pPr>
+        <w:tabs>
+          <w:tab w:val="num" w:pos="3960"/>
+        </w:tabs>
+        <w:ind w:left="3960" w:hanging="360"/>
+      </w:pPr>
+    </w:lvl>
+    <w:lvl w:ilvl="3" w:tentative="1">
+      <w:start w:val="1"/>
+      <w:numFmt w:val="decimal"/>
+      <w:lvlText w:val="%4."/>
+      <w:lvlJc w:val="left"/>
+      <w:pPr>
+        <w:tabs>
+          <w:tab w:val="num" w:pos="4680"/>
+        </w:tabs>
+        <w:ind w:left="4680" w:hanging="360"/>
+      </w:pPr>
+    </w:lvl>
+    <w:lvl w:ilvl="4" w:tentative="1">
+      <w:start w:val="1"/>
+      <w:numFmt w:val="decimal"/>
+      <w:lvlText w:val="%5."/>
+      <w:lvlJc w:val="left"/>
+      <w:pPr>
+        <w:tabs>
+          <w:tab w:val="num" w:pos="5400"/>
+        </w:tabs>
+        <w:ind w:left="5400" w:hanging="360"/>
+      </w:pPr>
+    </w:lvl>
+    <w:lvl w:ilvl="5" w:tentative="1">
+      <w:start w:val="1"/>
+      <w:numFmt w:val="decimal"/>
+      <w:lvlText w:val="%6."/>
+      <w:lvlJc w:val="left"/>
+      <w:pPr>
+        <w:tabs>
+          <w:tab w:val="num" w:pos="6120"/>
+        </w:tabs>
+        <w:ind w:left="6120" w:hanging="360"/>
+      </w:pPr>
+    </w:lvl>
+    <w:lvl w:ilvl="6" w:tentative="1">
+      <w:start w:val="1"/>
+      <w:numFmt w:val="decimal"/>
+      <w:lvlText w:val="%7."/>
+      <w:lvlJc w:val="left"/>
+      <w:pPr>
+        <w:tabs>
+          <w:tab w:val="num" w:pos="6840"/>
+        </w:tabs>
+        <w:ind w:left="6840" w:hanging="360"/>
+      </w:pPr>
+    </w:lvl>
+    <w:lvl w:ilvl="7" w:tentative="1">
+      <w:start w:val="1"/>
+      <w:numFmt w:val="decimal"/>
+      <w:lvlText w:val="%8."/>
+      <w:lvlJc w:val="left"/>
+      <w:pPr>
+        <w:tabs>
+          <w:tab w:val="num" w:pos="7560"/>
+        </w:tabs>
+        <w:ind w:left="7560" w:hanging="360"/>
+      </w:pPr>
+    </w:lvl>
+    <w:lvl w:ilvl="8" w:tentative="1">
+      <w:start w:val="1"/>
+      <w:numFmt w:val="decimal"/>
+      <w:lvlText w:val="%9."/>
+      <w:lvlJc w:val="left"/>
+      <w:pPr>
+        <w:tabs>
+          <w:tab w:val="num" w:pos="8280"/>
+        </w:tabs>
+        <w:ind w:left="8280" w:hanging="360"/>
+      </w:pPr>
+    </w:lvl>
+  </w:abstractNum>
+  <w:abstractNum w:abstractNumId="1">
+    <w:nsid w:val="7AB535F8"/>
+    <w:multiLevelType w:val="hybridMultilevel"/>
+    <w:tmpl w:val="589E26E4"/>
+    <w:lvl w:ilvl="0" w:tplc="1809000F">
+      <w:start w:val="1"/>
+      <w:numFmt w:val="decimal"/>
+      <w:lvlText w:val="%1."/>
+      <w:lvlJc w:val="left"/>
+      <w:pPr>
+        <w:ind w:left="720" w:hanging="360"/>
+      </w:pPr>
+    </w:lvl>
+    <w:lvl w:ilvl="1" w:tplc="18090019" w:tentative="1">
+      <w:start w:val="1"/>
+      <w:numFmt w:val="lowerLetter"/>
+      <w:lvlText w:val="%2."/>
+      <w:lvlJc w:val="left"/>
+      <w:pPr>
+        <w:ind w:left="1440" w:hanging="360"/>
+      </w:pPr>
+    </w:lvl>
+    <w:lvl w:ilvl="2" w:tplc="1809001B" w:tentative="1">
+      <w:start w:val="1"/>
+      <w:numFmt w:val="lowerRoman"/>
+      <w:lvlText w:val="%3."/>
+      <w:lvlJc w:val="right"/>
+      <w:pPr>
+        <w:ind w:left="2160" w:hanging="180"/>
+      </w:pPr>
+    </w:lvl>
+    <w:lvl w:ilvl="3" w:tplc="1809000F" w:tentative="1">
+      <w:start w:val="1"/>
+      <w:numFmt w:val="decimal"/>
+      <w:lvlText w:val="%4."/>
+      <w:lvlJc w:val="left"/>
+      <w:pPr>
+        <w:ind w:left="2880" w:hanging="360"/>
+      </w:pPr>
+    </w:lvl>
+    <w:lvl w:ilvl="4" w:tplc="18090019" w:tentative="1">
+      <w:start w:val="1"/>
+      <w:numFmt w:val="lowerLetter"/>
+      <w:lvlText w:val="%5."/>
+      <w:lvlJc w:val="left"/>
+      <w:pPr>
+        <w:ind w:left="3600" w:hanging="360"/>
+      </w:pPr>
+    </w:lvl>
+    <w:lvl w:ilvl="5" w:tplc="1809001B" w:tentative="1">
+      <w:start w:val="1"/>
+      <w:numFmt w:val="lowerRoman"/>
+      <w:lvlText w:val="%6."/>
+      <w:lvlJc w:val="right"/>
+      <w:pPr>
+        <w:ind w:left="4320" w:hanging="180"/>
+      </w:pPr>
+    </w:lvl>
+    <w:lvl w:ilvl="6" w:tplc="1809000F" w:tentative="1">
+      <w:start w:val="1"/>
+      <w:numFmt w:val="decimal"/>
+      <w:lvlText w:val="%7."/>
+      <w:lvlJc w:val="left"/>
+      <w:pPr>
+        <w:ind w:left="5040" w:hanging="360"/>
+      </w:pPr>
+    </w:lvl>
+    <w:lvl w:ilvl="7" w:tplc="18090019" w:tentative="1">
+      <w:start w:val="1"/>
+      <w:numFmt w:val="lowerLetter"/>
+      <w:lvlText w:val="%8."/>
+      <w:lvlJc w:val="left"/>
+      <w:pPr>
+        <w:ind w:left="5760" w:hanging="360"/>
+      </w:pPr>
+    </w:lvl>
+    <w:lvl w:ilvl="8" w:tplc="1809001B" w:tentative="1">
+      <w:start w:val="1"/>
+      <w:numFmt w:val="lowerRoman"/>
+      <w:lvlText w:val="%9."/>
+      <w:lvlJc w:val="right"/>
+      <w:pPr>
+        <w:ind w:left="6480" w:hanging="180"/>
+      </w:pPr>
+    </w:lvl>
+  </w:abstractNum>
+  <w:num w:numId="1">
+    <w:abstractNumId w:val="0"/>
+  </w:num>
+  <w:num w:numId="2">
+    <w:abstractNumId w:val="1"/>
+  </w:num>
+</w:numbering>
 </file>
 
 <file path=word/styles.xml><?xml version="1.0" encoding="utf-8"?>
@@ -564,7 +864,6 @@
   <w:style w:type="character" w:default="1" w:styleId="DefaultParagraphFont">
     <w:name w:val="Default Paragraph Font"/>
     <w:uiPriority w:val="1"/>
-    <w:semiHidden/>
     <w:unhideWhenUsed/>
   </w:style>
   <w:style w:type="table" w:default="1" w:styleId="TableNormal">
@@ -681,6 +980,17 @@
       <w:sz w:val="28"/>
       <w:szCs w:val="28"/>
     </w:rPr>
+  </w:style>
+  <w:style w:type="paragraph" w:styleId="ListParagraph">
+    <w:name w:val="List Paragraph"/>
+    <w:basedOn w:val="Normal"/>
+    <w:uiPriority w:val="34"/>
+    <w:qFormat/>
+    <w:rsid w:val="004A7F8F"/>
+    <w:pPr>
+      <w:ind w:left="720"/>
+      <w:contextualSpacing/>
+    </w:pPr>
   </w:style>
 </w:styles>
 </file>

</xml_diff>